<commit_message>
changes to part 1
</commit_message>
<xml_diff>
--- a/project 1/Crypto Doc.docx
+++ b/project 1/Crypto Doc.docx
@@ -1206,15 +1206,16 @@
       <w:pPr>
         <w:rPr>
           <w:rFonts w:ascii="Times New Roman" w:eastAsia="Times New Roman" w:hAnsi="Times New Roman" w:cs="Times New Roman"/>
-          <w:sz w:val="24"/>
-        </w:rPr>
-      </w:pPr>
-      <w:r>
-        <w:rPr>
-          <w:rFonts w:ascii="Times New Roman" w:eastAsia="Times New Roman" w:hAnsi="Times New Roman" w:cs="Times New Roman"/>
           <w:b/>
           <w:sz w:val="24"/>
         </w:rPr>
+      </w:pPr>
+      <w:r>
+        <w:rPr>
+          <w:rFonts w:ascii="Times New Roman" w:eastAsia="Times New Roman" w:hAnsi="Times New Roman" w:cs="Times New Roman"/>
+          <w:b/>
+          <w:sz w:val="24"/>
+        </w:rPr>
         <w:t>No modifications were made</w:t>
       </w:r>
       <w:r>
@@ -1224,15 +1225,15 @@
         </w:rPr>
         <w:t xml:space="preserve"> with respect to the following specifications</w:t>
       </w:r>
-    </w:p>
-    <w:p>
-      <w:pPr>
-        <w:rPr>
-          <w:rFonts w:ascii="Times New Roman" w:eastAsia="Times New Roman" w:hAnsi="Times New Roman" w:cs="Times New Roman"/>
-          <w:b/>
-          <w:sz w:val="24"/>
-        </w:rPr>
-      </w:pPr>
+      <w:r>
+        <w:rPr>
+          <w:rFonts w:ascii="Times New Roman" w:eastAsia="Times New Roman" w:hAnsi="Times New Roman" w:cs="Times New Roman"/>
+          <w:sz w:val="24"/>
+        </w:rPr>
+        <w:t xml:space="preserve"> </w:t>
+      </w:r>
+      <w:bookmarkStart w:id="0" w:name="_GoBack"/>
+      <w:bookmarkEnd w:id="0"/>
       <w:r>
         <w:rPr>
           <w:rFonts w:ascii="Times New Roman" w:eastAsia="Times New Roman" w:hAnsi="Times New Roman" w:cs="Times New Roman"/>
@@ -1483,6 +1484,7 @@
                 <w:sz w:val="21"/>
                 <w:szCs w:val="21"/>
               </w:rPr>
+              <w:lastRenderedPageBreak/>
               <w:t>English letters</w:t>
             </w:r>
           </w:p>
@@ -4636,7 +4638,6 @@
           <w:sz w:val="21"/>
           <w:szCs w:val="21"/>
         </w:rPr>
-        <w:lastRenderedPageBreak/>
         <w:t>The decryption algorithm does the inverse process. It maps space to a space in the plaintext. On any ciphertext character different from a space, it finds the ciphertext character in column 3 of the table, and returns the column 1 plaintext letter that is on the same row.  </w:t>
       </w:r>
     </w:p>
@@ -4656,6 +4657,7 @@
           <w:sz w:val="21"/>
           <w:szCs w:val="21"/>
         </w:rPr>
+        <w:lastRenderedPageBreak/>
         <w:t>For instance, assume k(b,1)=23, k(c,1)=11, k(c,2)=98, k(c,3)=5, k(g,1)=34, k(g,2)=56. Then the plaintext “cbcb gbgg gcb” may be encrypted as “98,23,5,23 34,23,56,34 34,11,23”.</w:t>
       </w:r>
     </w:p>
@@ -5618,8 +5620,6 @@
           <w:sz w:val="24"/>
         </w:rPr>
       </w:pPr>
-      <w:bookmarkStart w:id="0" w:name="_GoBack"/>
-      <w:bookmarkEnd w:id="0"/>
     </w:p>
     <w:p>
       <w:pPr>
@@ -5756,7 +5756,7 @@
             <w:sz w:val="24"/>
             <w:szCs w:val="24"/>
           </w:rPr>
-          <w:t>4</w:t>
+          <w:t>6</w:t>
         </w:r>
         <w:r>
           <w:rPr>

</xml_diff>

<commit_message>
final mod for doc
</commit_message>
<xml_diff>
--- a/project 1/Crypto Doc.docx
+++ b/project 1/Crypto Doc.docx
@@ -758,8 +758,6 @@
         </w:rPr>
         <w:t>Works Cited</w:t>
       </w:r>
-      <w:bookmarkStart w:id="0" w:name="_GoBack"/>
-      <w:bookmarkEnd w:id="0"/>
       <w:r>
         <w:rPr>
           <w:rFonts w:ascii="Times New Roman" w:eastAsia="Times New Roman" w:hAnsi="Times New Roman" w:cs="Times New Roman"/>
@@ -1015,7 +1013,35 @@
           <w:rFonts w:ascii="Times New Roman" w:eastAsia="Times New Roman" w:hAnsi="Times New Roman" w:cs="Times New Roman"/>
           <w:sz w:val="24"/>
         </w:rPr>
-        <w:t>Helped with algorithms and decryption schemes through pair</w:t>
+        <w:t xml:space="preserve">Wrote algorithm </w:t>
+      </w:r>
+      <w:r>
+        <w:rPr>
+          <w:rFonts w:ascii="Times New Roman" w:eastAsia="Times New Roman" w:hAnsi="Times New Roman" w:cs="Times New Roman"/>
+          <w:sz w:val="24"/>
+        </w:rPr>
+        <w:t xml:space="preserve">and decryption schemes </w:t>
+      </w:r>
+      <w:r>
+        <w:rPr>
+          <w:rFonts w:ascii="Times New Roman" w:eastAsia="Times New Roman" w:hAnsi="Times New Roman" w:cs="Times New Roman"/>
+          <w:sz w:val="24"/>
+        </w:rPr>
+        <w:t xml:space="preserve">for </w:t>
+      </w:r>
+      <w:r>
+        <w:rPr>
+          <w:rFonts w:ascii="Times New Roman" w:eastAsia="Times New Roman" w:hAnsi="Times New Roman" w:cs="Times New Roman"/>
+          <w:sz w:val="24"/>
+        </w:rPr>
+        <w:t>d</w:t>
+      </w:r>
+      <w:r>
+        <w:rPr>
+          <w:rFonts w:ascii="Times New Roman" w:eastAsia="Times New Roman" w:hAnsi="Times New Roman" w:cs="Times New Roman"/>
+          <w:sz w:val="24"/>
+        </w:rPr>
+        <w:t>ictionary one</w:t>
       </w:r>
     </w:p>
     <w:p>
@@ -1055,6 +1081,13 @@
         </w:rPr>
         <w:t>Helped with algorithms and decryption schemes through pair</w:t>
       </w:r>
+      <w:r>
+        <w:rPr>
+          <w:rFonts w:ascii="Times New Roman" w:eastAsia="Times New Roman" w:hAnsi="Times New Roman" w:cs="Times New Roman"/>
+          <w:sz w:val="24"/>
+        </w:rPr>
+        <w:t xml:space="preserve"> programming for dictionary 2</w:t>
+      </w:r>
     </w:p>
     <w:p>
       <w:pPr>
@@ -1093,6 +1126,42 @@
         </w:rPr>
         <w:t>Created the project program and handled the coding aspects</w:t>
       </w:r>
+    </w:p>
+    <w:p>
+      <w:pPr>
+        <w:pStyle w:val="ListParagraph"/>
+        <w:numPr>
+          <w:ilvl w:val="0"/>
+          <w:numId w:val="1"/>
+        </w:numPr>
+        <w:rPr>
+          <w:rFonts w:ascii="Times New Roman" w:eastAsia="Times New Roman" w:hAnsi="Times New Roman" w:cs="Times New Roman"/>
+          <w:sz w:val="24"/>
+        </w:rPr>
+      </w:pPr>
+      <w:r>
+        <w:rPr>
+          <w:rFonts w:ascii="Times New Roman" w:eastAsia="Times New Roman" w:hAnsi="Times New Roman" w:cs="Times New Roman"/>
+          <w:sz w:val="24"/>
+        </w:rPr>
+        <w:t xml:space="preserve">Wrote </w:t>
+      </w:r>
+      <w:r>
+        <w:rPr>
+          <w:rFonts w:ascii="Times New Roman" w:eastAsia="Times New Roman" w:hAnsi="Times New Roman" w:cs="Times New Roman"/>
+          <w:sz w:val="24"/>
+        </w:rPr>
+        <w:t xml:space="preserve">algorithms and decryption schemes </w:t>
+      </w:r>
+      <w:r>
+        <w:rPr>
+          <w:rFonts w:ascii="Times New Roman" w:eastAsia="Times New Roman" w:hAnsi="Times New Roman" w:cs="Times New Roman"/>
+          <w:sz w:val="24"/>
+        </w:rPr>
+        <w:t>for dictionary 2</w:t>
+      </w:r>
+      <w:bookmarkStart w:id="0" w:name="_GoBack"/>
+      <w:bookmarkEnd w:id="0"/>
     </w:p>
     <w:p>
       <w:pPr>
@@ -1423,7 +1492,6 @@
                 <w:sz w:val="21"/>
                 <w:szCs w:val="21"/>
               </w:rPr>
-              <w:lastRenderedPageBreak/>
               <w:t>English letters</w:t>
             </w:r>
           </w:p>
@@ -6283,7 +6351,7 @@
             <w:sz w:val="24"/>
             <w:szCs w:val="24"/>
           </w:rPr>
-          <w:t>2</w:t>
+          <w:t>10</w:t>
         </w:r>
         <w:r>
           <w:rPr>

</xml_diff>